<commit_message>
Modify: explained Packaging, Palettes and Cardboards tables
</commit_message>
<xml_diff>
--- a/Project Management/dossierConceptionBdd.docx
+++ b/Project Management/dossierConceptionBdd.docx
@@ -2423,15 +2423,143 @@
           <w:lang w:val="en-US"/>
         </w:rPr>
       </w:pPr>
-    </w:p>
-    <w:p>
-      <w:pPr>
-        <w:ind w:left="720"/>
-        <w:rPr>
-          <w:sz w:val="24"/>
-          <w:lang w:val="en-US"/>
-        </w:rPr>
-      </w:pPr>
+      <w:r>
+        <w:rPr>
+          <w:sz w:val="24"/>
+          <w:lang w:val="en-US"/>
+        </w:rPr>
+        <w:tab/>
+        <w:t>These tables are different than the others, because we are using a recursive method to populate the Packaging Table.</w:t>
+      </w:r>
+    </w:p>
+    <w:p>
+      <w:pPr>
+        <w:rPr>
+          <w:sz w:val="24"/>
+          <w:lang w:val="en-US"/>
+        </w:rPr>
+      </w:pPr>
+      <w:r>
+        <w:rPr>
+          <w:sz w:val="24"/>
+          <w:lang w:val="en-US"/>
+        </w:rPr>
+        <w:tab/>
+        <w:t>Because</w:t>
+      </w:r>
+      <w:r>
+        <w:rPr>
+          <w:sz w:val="24"/>
+          <w:lang w:val="en-US"/>
+        </w:rPr>
+        <w:t xml:space="preserve">, for instance, a Box contains 25 Candies, we decided to implement a foreign key to the same table, in order to </w:t>
+      </w:r>
+      <w:proofErr w:type="gramStart"/>
+      <w:r>
+        <w:rPr>
+          <w:sz w:val="24"/>
+          <w:lang w:val="en-US"/>
+        </w:rPr>
+        <w:t>say</w:t>
+      </w:r>
+      <w:proofErr w:type="gramEnd"/>
+      <w:r>
+        <w:rPr>
+          <w:sz w:val="24"/>
+          <w:lang w:val="en-US"/>
+        </w:rPr>
+        <w:t xml:space="preserve"> “Boxes are filled with candies, and a candy is worth 1 candy”. This way, no need to split tables.</w:t>
+      </w:r>
+    </w:p>
+    <w:p>
+      <w:pPr>
+        <w:rPr>
+          <w:sz w:val="24"/>
+          <w:lang w:val="en-US"/>
+        </w:rPr>
+      </w:pPr>
+      <w:r>
+        <w:rPr>
+          <w:sz w:val="24"/>
+          <w:lang w:val="en-US"/>
+        </w:rPr>
+        <w:tab/>
+        <w:t>But we had an issue with Palettes and Cardboards, because Cardboards are filled with either Samples, Boxes or Bags, so we had to handle this on a different table.</w:t>
+      </w:r>
+    </w:p>
+    <w:p>
+      <w:pPr>
+        <w:rPr>
+          <w:sz w:val="24"/>
+          <w:lang w:val="en-US"/>
+        </w:rPr>
+      </w:pPr>
+      <w:r>
+        <w:rPr>
+          <w:sz w:val="24"/>
+          <w:lang w:val="en-US"/>
+        </w:rPr>
+        <w:tab/>
+        <w:t xml:space="preserve">Same thing with Palettes, they are filled with Cardboards, but it depends on what kind of cardboard </w:t>
+      </w:r>
+      <w:proofErr w:type="gramStart"/>
+      <w:r>
+        <w:rPr>
+          <w:sz w:val="24"/>
+          <w:lang w:val="en-US"/>
+        </w:rPr>
+        <w:t>( Samples</w:t>
+      </w:r>
+      <w:proofErr w:type="gramEnd"/>
+      <w:r>
+        <w:rPr>
+          <w:sz w:val="24"/>
+          <w:lang w:val="en-US"/>
+        </w:rPr>
+        <w:t>, Boxes, Bags ).</w:t>
+      </w:r>
+    </w:p>
+    <w:p>
+      <w:pPr>
+        <w:rPr>
+          <w:sz w:val="24"/>
+          <w:lang w:val="en-US"/>
+        </w:rPr>
+      </w:pPr>
+      <w:r>
+        <w:rPr>
+          <w:sz w:val="24"/>
+          <w:lang w:val="en-US"/>
+        </w:rPr>
+        <w:tab/>
+        <w:t xml:space="preserve">This way, we are optimizing the tables because it only requires </w:t>
+      </w:r>
+      <w:proofErr w:type="gramStart"/>
+      <w:r>
+        <w:rPr>
+          <w:sz w:val="24"/>
+          <w:lang w:val="en-US"/>
+        </w:rPr>
+        <w:t>to add</w:t>
+      </w:r>
+      <w:proofErr w:type="gramEnd"/>
+      <w:r>
+        <w:rPr>
+          <w:sz w:val="24"/>
+          <w:lang w:val="en-US"/>
+        </w:rPr>
+        <w:t xml:space="preserve"> a shipping method on the Packaging method, or even another candy bag to the same table to directly link them to other methods.</w:t>
+      </w:r>
+    </w:p>
+    <w:p>
+      <w:pPr>
+        <w:rPr>
+          <w:sz w:val="24"/>
+          <w:lang w:val="en-US"/>
+        </w:rPr>
+      </w:pPr>
+      <w:bookmarkStart w:id="5" w:name="_GoBack"/>
+      <w:bookmarkEnd w:id="5"/>
     </w:p>
     <w:p>
       <w:pPr>
@@ -2440,14 +2568,14 @@
           <w:lang w:val="en-US"/>
         </w:rPr>
       </w:pPr>
-      <w:bookmarkStart w:id="5" w:name="_Toc518573187"/>
+      <w:bookmarkStart w:id="6" w:name="_Toc518573187"/>
       <w:r>
         <w:rPr>
           <w:lang w:val="en-US"/>
         </w:rPr>
         <w:t>CandyReferences</w:t>
       </w:r>
-      <w:bookmarkEnd w:id="5"/>
+      <w:bookmarkEnd w:id="6"/>
       <w:r>
         <w:rPr>
           <w:lang w:val="en-US"/>
@@ -2501,14 +2629,14 @@
           <w:lang w:val="en-US"/>
         </w:rPr>
       </w:pPr>
-      <w:bookmarkStart w:id="6" w:name="_Toc518573188"/>
+      <w:bookmarkStart w:id="7" w:name="_Toc518573188"/>
       <w:r>
         <w:rPr>
           <w:lang w:val="en-US"/>
         </w:rPr>
         <w:t>Orders</w:t>
       </w:r>
-      <w:bookmarkEnd w:id="6"/>
+      <w:bookmarkEnd w:id="7"/>
     </w:p>
     <w:p>
       <w:pPr>
@@ -2542,14 +2670,14 @@
           <w:lang w:val="en-US"/>
         </w:rPr>
       </w:pPr>
-      <w:bookmarkStart w:id="7" w:name="_Toc518573189"/>
+      <w:bookmarkStart w:id="8" w:name="_Toc518573189"/>
       <w:r>
         <w:rPr>
           <w:lang w:val="en-US"/>
         </w:rPr>
         <w:t>Country</w:t>
       </w:r>
-      <w:bookmarkEnd w:id="7"/>
+      <w:bookmarkEnd w:id="8"/>
     </w:p>
     <w:p>
       <w:pPr>
@@ -2613,14 +2741,14 @@
           <w:lang w:val="en-US"/>
         </w:rPr>
       </w:pPr>
-      <w:bookmarkStart w:id="8" w:name="_Toc518573190"/>
+      <w:bookmarkStart w:id="9" w:name="_Toc518573190"/>
       <w:r>
         <w:rPr>
           <w:lang w:val="en-US"/>
         </w:rPr>
         <w:t>Stock</w:t>
       </w:r>
-      <w:bookmarkEnd w:id="8"/>
+      <w:bookmarkEnd w:id="9"/>
       <w:r>
         <w:rPr>
           <w:lang w:val="en-US"/>
@@ -2674,14 +2802,14 @@
           <w:lang w:val="en-US"/>
         </w:rPr>
       </w:pPr>
-      <w:bookmarkStart w:id="9" w:name="_Toc518573191"/>
+      <w:bookmarkStart w:id="10" w:name="_Toc518573191"/>
       <w:r>
         <w:rPr>
           <w:lang w:val="en-US"/>
         </w:rPr>
         <w:t>Machine</w:t>
       </w:r>
-      <w:bookmarkEnd w:id="9"/>
+      <w:bookmarkEnd w:id="10"/>
     </w:p>
     <w:p>
       <w:pPr>
@@ -2809,15 +2937,14 @@
           <w:tab w:val="left" w:pos="8086"/>
         </w:tabs>
       </w:pPr>
-      <w:bookmarkStart w:id="10" w:name="_Toc518573192"/>
-      <w:r>
-        <w:lastRenderedPageBreak/>
+      <w:bookmarkStart w:id="11" w:name="_Toc518573192"/>
+      <w:r>
         <w:t xml:space="preserve">MLD – </w:t>
       </w:r>
       <w:r>
         <w:t>modèle logique de données</w:t>
       </w:r>
-      <w:bookmarkEnd w:id="10"/>
+      <w:bookmarkEnd w:id="11"/>
       <w:r>
         <w:tab/>
       </w:r>
@@ -2999,14 +3126,14 @@
       <w:pPr>
         <w:pStyle w:val="Titre2"/>
       </w:pPr>
-      <w:bookmarkStart w:id="11" w:name="_Toc518573193"/>
+      <w:bookmarkStart w:id="12" w:name="_Toc518573193"/>
       <w:r>
         <w:t>MPD – Modèle physique de donn</w:t>
       </w:r>
       <w:r>
         <w:t>ées</w:t>
       </w:r>
-      <w:bookmarkEnd w:id="11"/>
+      <w:bookmarkEnd w:id="12"/>
     </w:p>
     <w:p>
       <w:pPr>
@@ -3417,7 +3544,7 @@
           <w:lang w:val="en-US"/>
         </w:rPr>
       </w:pPr>
-      <w:bookmarkStart w:id="12" w:name="_Toc518573194"/>
+      <w:bookmarkStart w:id="13" w:name="_Toc518573194"/>
       <w:r>
         <w:rPr>
           <w:lang w:val="en-US"/>
@@ -3425,7 +3552,7 @@
         <w:lastRenderedPageBreak/>
         <w:t>Data Generator</w:t>
       </w:r>
-      <w:bookmarkEnd w:id="12"/>
+      <w:bookmarkEnd w:id="13"/>
       <w:r>
         <w:rPr>
           <w:lang w:val="en-US"/>
@@ -3440,14 +3567,14 @@
           <w:lang w:val="en-US"/>
         </w:rPr>
       </w:pPr>
-      <w:bookmarkStart w:id="13" w:name="_Toc518573195"/>
+      <w:bookmarkStart w:id="14" w:name="_Toc518573195"/>
       <w:r>
         <w:rPr>
           <w:lang w:val="en-US"/>
         </w:rPr>
         <w:t>UML</w:t>
       </w:r>
-      <w:bookmarkEnd w:id="13"/>
+      <w:bookmarkEnd w:id="14"/>
       <w:r>
         <w:rPr>
           <w:lang w:val="en-US"/>
@@ -6888,10 +7015,6 @@
     <w:p>
       <w:pPr>
         <w:pStyle w:val="Paragraphedeliste"/>
-        <w:numPr>
-          <w:ilvl w:val="0"/>
-          <w:numId w:val="21"/>
-        </w:numPr>
         <w:jc w:val="center"/>
         <w:rPr>
           <w:sz w:val="24"/>
@@ -7079,7 +7202,7 @@
           <w:lang w:val="en-US"/>
         </w:rPr>
       </w:pPr>
-      <w:bookmarkStart w:id="14" w:name="_Toc518573196"/>
+      <w:bookmarkStart w:id="15" w:name="_Toc518573196"/>
       <w:r>
         <w:rPr>
           <w:lang w:val="en-US"/>
@@ -7094,8 +7217,6 @@
           <w:lang w:val="en-US"/>
         </w:rPr>
       </w:pPr>
-      <w:bookmarkStart w:id="15" w:name="_GoBack"/>
-      <w:bookmarkEnd w:id="15"/>
       <w:r>
         <w:rPr>
           <w:lang w:val="en-US"/>
@@ -7103,7 +7224,7 @@
         <w:lastRenderedPageBreak/>
         <w:t>rights and privileges</w:t>
       </w:r>
-      <w:bookmarkEnd w:id="14"/>
+      <w:bookmarkEnd w:id="15"/>
     </w:p>
     <w:p>
       <w:pPr>
@@ -10232,12 +10353,12 @@
   </w:compat>
   <w:rsids>
     <w:rsidRoot w:val="002E6581"/>
+    <w:rsid w:val="000F427B"/>
     <w:rsid w:val="00242588"/>
     <w:rsid w:val="002E6581"/>
     <w:rsid w:val="004C324D"/>
     <w:rsid w:val="005F6DCD"/>
     <w:rsid w:val="00AE567B"/>
-    <w:rsid w:val="00D01906"/>
     <w:rsid w:val="00F318B9"/>
   </w:rsids>
   <m:mathPr>
@@ -11225,7 +11346,7 @@
 </file>
 
 <file path=customXml/itemProps1.xml><?xml version="1.0" encoding="utf-8"?>
-<ds:datastoreItem xmlns:ds="http://schemas.openxmlformats.org/officeDocument/2006/customXml" ds:itemID="{3A0426AE-E66C-4974-BAFD-7C7DBA003A94}">
+<ds:datastoreItem xmlns:ds="http://schemas.openxmlformats.org/officeDocument/2006/customXml" ds:itemID="{930B5772-8C89-4262-ACA2-778AFDF7BB90}">
   <ds:schemaRefs>
     <ds:schemaRef ds:uri="http://schemas.openxmlformats.org/officeDocument/2006/bibliography"/>
   </ds:schemaRefs>

</xml_diff>